<commit_message>
Basic Style Guide 11_27_17
</commit_message>
<xml_diff>
--- a/assets/Style Guide.docx
+++ b/assets/Style Guide.docx
@@ -47,7 +47,13 @@
         <w:jc w:val="center"/>
       </w:pPr>
       <w:r>
-        <w:t>November 20, 2017</w:t>
+        <w:t xml:space="preserve">November </w:t>
+      </w:r>
+      <w:r>
+        <w:t>27</w:t>
+      </w:r>
+      <w:r>
+        <w:t>, 2017</w:t>
       </w:r>
     </w:p>
     <w:p>
@@ -114,19 +120,10 @@
         <w:rPr>
           <w:b/>
         </w:rPr>
-        <w:t>Media Player</w:t>
-      </w:r>
-      <w:r>
-        <w:rPr>
-          <w:b/>
-        </w:rPr>
-        <w:t>:</w:t>
-      </w:r>
-      <w:r>
-        <w:t xml:space="preserve">  </w:t>
-      </w:r>
-      <w:r>
-        <w:t xml:space="preserve">play-circle-outline </w:t>
+        <w:t>Home:</w:t>
+      </w:r>
+      <w:r>
+        <w:t xml:space="preserve">  home-outline </w:t>
       </w:r>
       <w:r>
         <w:t xml:space="preserve"> </w:t>
@@ -136,10 +133,10 @@
           <w:noProof/>
         </w:rPr>
         <w:drawing>
-          <wp:inline distT="0" distB="0" distL="0" distR="0" wp14:anchorId="7E7E0343" wp14:editId="791DE7E2">
+          <wp:inline distT="0" distB="0" distL="0" distR="0" wp14:anchorId="6D375A49" wp14:editId="21F5211B">
             <wp:extent cx="182880" cy="182880"/>
             <wp:effectExtent l="0" t="0" r="0" b="0"/>
-            <wp:docPr id="5" name="Picture 5" descr="../../../../Downloads/play-circle-outline/drawable-hdpi/ic_play_circle_outline_black_48dp.png"/>
+            <wp:docPr id="16" name="Picture 16" descr="Design%20Images/home-outline.png"/>
             <wp:cNvGraphicFramePr>
               <a:graphicFrameLocks xmlns:a="http://schemas.openxmlformats.org/drawingml/2006/main" noChangeAspect="1"/>
             </wp:cNvGraphicFramePr>
@@ -147,7 +144,7 @@
               <a:graphicData uri="http://schemas.openxmlformats.org/drawingml/2006/picture">
                 <pic:pic xmlns:pic="http://schemas.openxmlformats.org/drawingml/2006/picture">
                   <pic:nvPicPr>
-                    <pic:cNvPr id="0" name="Picture 4" descr="../../../../Downloads/play-circle-outline/drawable-hdpi/ic_play_circle_outline_black_48dp.png"/>
+                    <pic:cNvPr id="0" name="Picture 1" descr="Design%20Images/home-outline.png"/>
                     <pic:cNvPicPr>
                       <a:picLocks noChangeAspect="1" noChangeArrowheads="1"/>
                     </pic:cNvPicPr>
@@ -185,49 +182,31 @@
         </w:drawing>
       </w:r>
     </w:p>
-    <w:p/>
     <w:p>
-      <w:pPr>
-        <w:pStyle w:val="Heading3"/>
-      </w:pPr>
-      <w:r>
-        <w:t>Search</w:t>
-      </w:r>
-    </w:p>
-    <w:p>
-      <w:r>
-        <w:rPr>
-          <w:b/>
-        </w:rPr>
-        <w:t>Microphone</w:t>
-      </w:r>
-      <w:r>
-        <w:rPr>
-          <w:b/>
-        </w:rPr>
-        <w:t>:</w:t>
+      <w:r>
+        <w:rPr>
+          <w:b/>
+        </w:rPr>
+        <w:t>Breaking News:</w:t>
       </w:r>
       <w:r>
         <w:t xml:space="preserve">  </w:t>
       </w:r>
       <w:r>
-        <w:t>microphone</w:t>
-      </w:r>
-      <w:r>
-        <w:t xml:space="preserve"> </w:t>
-      </w:r>
-      <w:r>
-        <w:t xml:space="preserve"> </w:t>
+        <w:t>flash-outline</w:t>
+      </w:r>
+      <w:r>
+        <w:t xml:space="preserve">  </w:t>
       </w:r>
       <w:r>
         <w:rPr>
           <w:noProof/>
         </w:rPr>
         <w:drawing>
-          <wp:inline distT="0" distB="0" distL="0" distR="0" wp14:anchorId="501CCB60" wp14:editId="42A409EB">
+          <wp:inline distT="0" distB="0" distL="0" distR="0" wp14:anchorId="0A6C1531" wp14:editId="70420F46">
             <wp:extent cx="182880" cy="182880"/>
             <wp:effectExtent l="0" t="0" r="0" b="0"/>
-            <wp:docPr id="6" name="Picture 6" descr="../../../../Downloads/microphone/drawable-hdpi/ic_microphone_black_48dp.png"/>
+            <wp:docPr id="17" name="Picture 17" descr="Design%20Images/flash-outline.png"/>
             <wp:cNvGraphicFramePr>
               <a:graphicFrameLocks xmlns:a="http://schemas.openxmlformats.org/drawingml/2006/main" noChangeAspect="1"/>
             </wp:cNvGraphicFramePr>
@@ -235,7 +214,7 @@
               <a:graphicData uri="http://schemas.openxmlformats.org/drawingml/2006/picture">
                 <pic:pic xmlns:pic="http://schemas.openxmlformats.org/drawingml/2006/picture">
                   <pic:nvPicPr>
-                    <pic:cNvPr id="0" name="Picture 5" descr="../../../../Downloads/microphone/drawable-hdpi/ic_microphone_black_48dp.png"/>
+                    <pic:cNvPr id="0" name="Picture 2" descr="Design%20Images/flash-outline.png"/>
                     <pic:cNvPicPr>
                       <a:picLocks noChangeAspect="1" noChangeArrowheads="1"/>
                     </pic:cNvPicPr>
@@ -273,21 +252,12 @@
         </w:drawing>
       </w:r>
     </w:p>
-    <w:p/>
     <w:p>
-      <w:pPr>
-        <w:pStyle w:val="Heading3"/>
-      </w:pPr>
-      <w:r>
-        <w:t>Article Navigation</w:t>
-      </w:r>
-    </w:p>
-    <w:p>
-      <w:r>
-        <w:rPr>
-          <w:b/>
-        </w:rPr>
-        <w:t>Back Button</w:t>
+      <w:r>
+        <w:rPr>
+          <w:b/>
+        </w:rPr>
+        <w:t>Media Player</w:t>
       </w:r>
       <w:r>
         <w:rPr>
@@ -299,7 +269,7 @@
         <w:t xml:space="preserve">  </w:t>
       </w:r>
       <w:r>
-        <w:t>chevron-left</w:t>
+        <w:t xml:space="preserve">play-circle-outline </w:t>
       </w:r>
       <w:r>
         <w:t xml:space="preserve"> </w:t>
@@ -309,10 +279,10 @@
           <w:noProof/>
         </w:rPr>
         <w:drawing>
-          <wp:inline distT="0" distB="0" distL="0" distR="0" wp14:anchorId="60E59AED" wp14:editId="076AE7B3">
+          <wp:inline distT="0" distB="0" distL="0" distR="0" wp14:anchorId="7E7E0343" wp14:editId="791DE7E2">
             <wp:extent cx="182880" cy="182880"/>
             <wp:effectExtent l="0" t="0" r="0" b="0"/>
-            <wp:docPr id="7" name="Picture 7" descr="../../../../Downloads/chevron-left/drawable-hdpi/ic_chevron_left_black_48dp.png"/>
+            <wp:docPr id="5" name="Picture 5" descr="../../../../Downloads/play-circle-outline/drawable-hdpi/ic_play_circle_outline_black_48dp.png"/>
             <wp:cNvGraphicFramePr>
               <a:graphicFrameLocks xmlns:a="http://schemas.openxmlformats.org/drawingml/2006/main" noChangeAspect="1"/>
             </wp:cNvGraphicFramePr>
@@ -320,7 +290,7 @@
               <a:graphicData uri="http://schemas.openxmlformats.org/drawingml/2006/picture">
                 <pic:pic xmlns:pic="http://schemas.openxmlformats.org/drawingml/2006/picture">
                   <pic:nvPicPr>
-                    <pic:cNvPr id="0" name="Picture 6" descr="../../../../Downloads/chevron-left/drawable-hdpi/ic_chevron_left_black_48dp.png"/>
+                    <pic:cNvPr id="0" name="Picture 4" descr="../../../../Downloads/play-circle-outline/drawable-hdpi/ic_play_circle_outline_black_48dp.png"/>
                     <pic:cNvPicPr>
                       <a:picLocks noChangeAspect="1" noChangeArrowheads="1"/>
                     </pic:cNvPicPr>
@@ -363,35 +333,26 @@
         <w:rPr>
           <w:b/>
         </w:rPr>
-        <w:t>Share</w:t>
-      </w:r>
-      <w:r>
-        <w:rPr>
-          <w:b/>
-        </w:rPr>
-        <w:t xml:space="preserve"> Article</w:t>
-      </w:r>
-      <w:r>
-        <w:rPr>
-          <w:b/>
-        </w:rPr>
-        <w:t>:</w:t>
-      </w:r>
-      <w:r>
-        <w:t xml:space="preserve">  share </w:t>
-      </w:r>
-      <w:r>
-        <w:t xml:space="preserve"> </w:t>
+        <w:t>Live Stream:</w:t>
+      </w:r>
+      <w:r>
+        <w:t xml:space="preserve">  </w:t>
+      </w:r>
+      <w:r>
+        <w:t>radio-tower</w:t>
+      </w:r>
+      <w:r>
+        <w:t xml:space="preserve">  </w:t>
       </w:r>
       <w:r>
         <w:rPr>
           <w:noProof/>
         </w:rPr>
         <w:drawing>
-          <wp:inline distT="0" distB="0" distL="0" distR="0" wp14:anchorId="365941BF" wp14:editId="6CD3F88C">
+          <wp:inline distT="0" distB="0" distL="0" distR="0" wp14:anchorId="1DE6B2E0" wp14:editId="504BF714">
             <wp:extent cx="182880" cy="182880"/>
             <wp:effectExtent l="0" t="0" r="0" b="0"/>
-            <wp:docPr id="4" name="Picture 4" descr="../../../../Downloads/share/drawable-hdpi/ic_share_black_48dp.png"/>
+            <wp:docPr id="18" name="Picture 18" descr="Design%20Images/radio-tower.png"/>
             <wp:cNvGraphicFramePr>
               <a:graphicFrameLocks xmlns:a="http://schemas.openxmlformats.org/drawingml/2006/main" noChangeAspect="1"/>
             </wp:cNvGraphicFramePr>
@@ -399,7 +360,7 @@
               <a:graphicData uri="http://schemas.openxmlformats.org/drawingml/2006/picture">
                 <pic:pic xmlns:pic="http://schemas.openxmlformats.org/drawingml/2006/picture">
                   <pic:nvPicPr>
-                    <pic:cNvPr id="0" name="Picture 3" descr="../../../../Downloads/share/drawable-hdpi/ic_share_black_48dp.png"/>
+                    <pic:cNvPr id="0" name="Picture 3" descr="Design%20Images/radio-tower.png"/>
                     <pic:cNvPicPr>
                       <a:picLocks noChangeAspect="1" noChangeArrowheads="1"/>
                     </pic:cNvPicPr>
@@ -438,33 +399,32 @@
       </w:r>
     </w:p>
     <w:p>
-      <w:r>
-        <w:rPr>
-          <w:b/>
-        </w:rPr>
-        <w:t>Favorite</w:t>
-      </w:r>
-      <w:r>
-        <w:rPr>
-          <w:b/>
-        </w:rPr>
+      <w:pPr>
+        <w:rPr>
+          <w:b/>
+        </w:rPr>
+      </w:pPr>
+      <w:r>
+        <w:rPr>
+          <w:b/>
+        </w:rPr>
+        <w:t>User Settings</w:t>
+      </w:r>
+      <w:r>
         <w:t>:</w:t>
       </w:r>
       <w:r>
-        <w:t xml:space="preserve">  </w:t>
-      </w:r>
-      <w:r>
-        <w:t xml:space="preserve">star-outline / star  </w:t>
+        <w:t xml:space="preserve">  account-outline  </w:t>
       </w:r>
       <w:r>
         <w:rPr>
           <w:noProof/>
         </w:rPr>
         <w:drawing>
-          <wp:inline distT="0" distB="0" distL="0" distR="0" wp14:anchorId="7CE020BE" wp14:editId="3ADE0F2B">
+          <wp:inline distT="0" distB="0" distL="0" distR="0" wp14:anchorId="22880435" wp14:editId="36261A5E">
             <wp:extent cx="182880" cy="182880"/>
             <wp:effectExtent l="0" t="0" r="0" b="0"/>
-            <wp:docPr id="8" name="Picture 8" descr="../../../../Downloads/star-outline/drawable-hdpi/ic_star_outline_black_48dp.png"/>
+            <wp:docPr id="19" name="Picture 19" descr="Design%20Images/account-outline.png"/>
             <wp:cNvGraphicFramePr>
               <a:graphicFrameLocks xmlns:a="http://schemas.openxmlformats.org/drawingml/2006/main" noChangeAspect="1"/>
             </wp:cNvGraphicFramePr>
@@ -472,7 +432,7 @@
               <a:graphicData uri="http://schemas.openxmlformats.org/drawingml/2006/picture">
                 <pic:pic xmlns:pic="http://schemas.openxmlformats.org/drawingml/2006/picture">
                   <pic:nvPicPr>
-                    <pic:cNvPr id="0" name="Picture 7" descr="../../../../Downloads/star-outline/drawable-hdpi/ic_star_outline_black_48dp.png"/>
+                    <pic:cNvPr id="0" name="Picture 4" descr="Design%20Images/account-outline.png"/>
                     <pic:cNvPicPr>
                       <a:picLocks noChangeAspect="1" noChangeArrowheads="1"/>
                     </pic:cNvPicPr>
@@ -509,18 +469,34 @@
           </wp:inline>
         </w:drawing>
       </w:r>
+    </w:p>
+    <w:p>
+      <w:pPr>
+        <w:rPr>
+          <w:b/>
+        </w:rPr>
+      </w:pPr>
+      <w:r>
+        <w:rPr>
+          <w:b/>
+        </w:rPr>
+        <w:t>User Settings v2:</w:t>
+      </w:r>
       <w:r>
         <w:t xml:space="preserve">  </w:t>
       </w:r>
       <w:r>
+        <w:t xml:space="preserve">account-outline  </w:t>
+      </w:r>
+      <w:r>
         <w:rPr>
           <w:noProof/>
         </w:rPr>
         <w:drawing>
-          <wp:inline distT="0" distB="0" distL="0" distR="0" wp14:anchorId="1AFE8608" wp14:editId="6D5EF511">
+          <wp:inline distT="0" distB="0" distL="0" distR="0" wp14:anchorId="6A09DB4F" wp14:editId="172F6767">
             <wp:extent cx="182880" cy="182880"/>
             <wp:effectExtent l="0" t="0" r="0" b="0"/>
-            <wp:docPr id="9" name="Picture 9" descr="../../../../Downloads/star/drawable-hdpi/ic_star_black_48dp.png"/>
+            <wp:docPr id="24" name="Picture 24" descr="Design%20Images/account-outline.png"/>
             <wp:cNvGraphicFramePr>
               <a:graphicFrameLocks xmlns:a="http://schemas.openxmlformats.org/drawingml/2006/main" noChangeAspect="1"/>
             </wp:cNvGraphicFramePr>
@@ -528,13 +504,13 @@
               <a:graphicData uri="http://schemas.openxmlformats.org/drawingml/2006/picture">
                 <pic:pic xmlns:pic="http://schemas.openxmlformats.org/drawingml/2006/picture">
                   <pic:nvPicPr>
-                    <pic:cNvPr id="0" name="Picture 8" descr="../../../../Downloads/star/drawable-hdpi/ic_star_black_48dp.png"/>
+                    <pic:cNvPr id="0" name="Picture 4" descr="Design%20Images/account-outline.png"/>
                     <pic:cNvPicPr>
                       <a:picLocks noChangeAspect="1" noChangeArrowheads="1"/>
                     </pic:cNvPicPr>
                   </pic:nvPicPr>
                   <pic:blipFill>
-                    <a:blip r:embed="rId16" cstate="print">
+                    <a:blip r:embed="rId15" cstate="print">
                       <a:extLst>
                         <a:ext uri="{28A0092B-C50C-407E-A947-70E740481C1C}">
                           <a14:useLocalDpi xmlns:a14="http://schemas.microsoft.com/office/drawing/2010/main" val="0"/>
@@ -565,44 +541,24 @@
           </wp:inline>
         </w:drawing>
       </w:r>
-    </w:p>
-    <w:p>
-      <w:r>
-        <w:rPr>
-          <w:b/>
-        </w:rPr>
-        <w:t>Download</w:t>
-      </w:r>
-      <w:r>
-        <w:rPr>
-          <w:b/>
-        </w:rPr>
-        <w:t xml:space="preserve"> Article</w:t>
-      </w:r>
-      <w:r>
-        <w:rPr>
-          <w:b/>
-        </w:rPr>
-        <w:t>:</w:t>
-      </w:r>
       <w:r>
         <w:t xml:space="preserve">  </w:t>
       </w:r>
       <w:r>
-        <w:t xml:space="preserve">download </w:t>
-      </w:r>
-      <w:r>
-        <w:t xml:space="preserve"> </w:t>
+        <w:t>plus</w:t>
+      </w:r>
+      <w:r>
+        <w:t xml:space="preserve"> settings  </w:t>
       </w:r>
       <w:r>
         <w:rPr>
           <w:noProof/>
         </w:rPr>
         <w:drawing>
-          <wp:inline distT="0" distB="0" distL="0" distR="0" wp14:anchorId="3EF55586" wp14:editId="62B1C3DB">
-            <wp:extent cx="182880" cy="182880"/>
-            <wp:effectExtent l="0" t="0" r="0" b="0"/>
-            <wp:docPr id="10" name="Picture 10" descr="../../../../Downloads/download/drawable-hdpi/ic_download_black_48dp.png"/>
+          <wp:inline distT="0" distB="0" distL="0" distR="0" wp14:anchorId="7CF744AA" wp14:editId="6F3BD5F8">
+            <wp:extent cx="91440" cy="91440"/>
+            <wp:effectExtent l="0" t="0" r="10160" b="10160"/>
+            <wp:docPr id="25" name="Picture 25" descr="Design%20Images/settings.png"/>
             <wp:cNvGraphicFramePr>
               <a:graphicFrameLocks xmlns:a="http://schemas.openxmlformats.org/drawingml/2006/main" noChangeAspect="1"/>
             </wp:cNvGraphicFramePr>
@@ -610,7 +566,98 @@
               <a:graphicData uri="http://schemas.openxmlformats.org/drawingml/2006/picture">
                 <pic:pic xmlns:pic="http://schemas.openxmlformats.org/drawingml/2006/picture">
                   <pic:nvPicPr>
-                    <pic:cNvPr id="0" name="Picture 9" descr="../../../../Downloads/download/drawable-hdpi/ic_download_black_48dp.png"/>
+                    <pic:cNvPr id="0" name="Picture 9" descr="Design%20Images/settings.png"/>
+                    <pic:cNvPicPr>
+                      <a:picLocks noChangeAspect="1" noChangeArrowheads="1"/>
+                    </pic:cNvPicPr>
+                  </pic:nvPicPr>
+                  <pic:blipFill>
+                    <a:blip r:embed="rId16" cstate="print">
+                      <a:extLst>
+                        <a:ext uri="{28A0092B-C50C-407E-A947-70E740481C1C}">
+                          <a14:useLocalDpi xmlns:a14="http://schemas.microsoft.com/office/drawing/2010/main" val="0"/>
+                        </a:ext>
+                      </a:extLst>
+                    </a:blip>
+                    <a:srcRect/>
+                    <a:stretch>
+                      <a:fillRect/>
+                    </a:stretch>
+                  </pic:blipFill>
+                  <pic:spPr bwMode="auto">
+                    <a:xfrm>
+                      <a:off x="0" y="0"/>
+                      <a:ext cx="91440" cy="91440"/>
+                    </a:xfrm>
+                    <a:prstGeom prst="rect">
+                      <a:avLst/>
+                    </a:prstGeom>
+                    <a:noFill/>
+                    <a:ln>
+                      <a:noFill/>
+                    </a:ln>
+                  </pic:spPr>
+                </pic:pic>
+              </a:graphicData>
+            </a:graphic>
+          </wp:inline>
+        </w:drawing>
+      </w:r>
+      <w:r>
+        <w:t xml:space="preserve"> with a white circle behind it</w:t>
+      </w:r>
+      <w:r>
+        <w:t xml:space="preserve">  </w:t>
+      </w:r>
+    </w:p>
+    <w:p/>
+    <w:p>
+      <w:pPr>
+        <w:pStyle w:val="Heading3"/>
+      </w:pPr>
+      <w:r>
+        <w:t>Search</w:t>
+      </w:r>
+    </w:p>
+    <w:p>
+      <w:r>
+        <w:rPr>
+          <w:b/>
+        </w:rPr>
+        <w:t>Microphone</w:t>
+      </w:r>
+      <w:r>
+        <w:rPr>
+          <w:b/>
+        </w:rPr>
+        <w:t>:</w:t>
+      </w:r>
+      <w:r>
+        <w:t xml:space="preserve">  </w:t>
+      </w:r>
+      <w:r>
+        <w:t>microphone-outline</w:t>
+      </w:r>
+      <w:r>
+        <w:t xml:space="preserve">  </w:t>
+      </w:r>
+      <w:r>
+        <w:rPr>
+          <w:noProof/>
+        </w:rPr>
+        <w:drawing>
+          <wp:inline distT="0" distB="0" distL="0" distR="0" wp14:anchorId="56E07827" wp14:editId="75ED7F31">
+            <wp:extent cx="182880" cy="182880"/>
+            <wp:effectExtent l="0" t="0" r="0" b="0"/>
+            <wp:docPr id="20" name="Picture 20" descr="Design%20Images/microphone-outline.png"/>
+            <wp:cNvGraphicFramePr>
+              <a:graphicFrameLocks xmlns:a="http://schemas.openxmlformats.org/drawingml/2006/main" noChangeAspect="1"/>
+            </wp:cNvGraphicFramePr>
+            <a:graphic xmlns:a="http://schemas.openxmlformats.org/drawingml/2006/main">
+              <a:graphicData uri="http://schemas.openxmlformats.org/drawingml/2006/picture">
+                <pic:pic xmlns:pic="http://schemas.openxmlformats.org/drawingml/2006/picture">
+                  <pic:nvPicPr>
+                    <pic:cNvPr id="0" name="Picture 5" descr="Design%20Images/microphone-outline.png"/>
                     <pic:cNvPicPr>
                       <a:picLocks noChangeAspect="1" noChangeArrowheads="1"/>
                     </pic:cNvPicPr>
@@ -648,12 +695,21 @@
         </w:drawing>
       </w:r>
     </w:p>
+    <w:p/>
     <w:p>
-      <w:r>
-        <w:rPr>
-          <w:b/>
-        </w:rPr>
-        <w:t>User Settings</w:t>
+      <w:pPr>
+        <w:pStyle w:val="Heading3"/>
+      </w:pPr>
+      <w:r>
+        <w:t>Article Navigation</w:t>
+      </w:r>
+    </w:p>
+    <w:p>
+      <w:r>
+        <w:rPr>
+          <w:b/>
+        </w:rPr>
+        <w:t>Back Button</w:t>
       </w:r>
       <w:r>
         <w:rPr>
@@ -665,7 +721,7 @@
         <w:t xml:space="preserve">  </w:t>
       </w:r>
       <w:r>
-        <w:t xml:space="preserve">account-settings-variant </w:t>
+        <w:t>chevron-left</w:t>
       </w:r>
       <w:r>
         <w:t xml:space="preserve"> </w:t>
@@ -675,10 +731,10 @@
           <w:noProof/>
         </w:rPr>
         <w:drawing>
-          <wp:inline distT="0" distB="0" distL="0" distR="0" wp14:anchorId="7B686839" wp14:editId="3B0B8B94">
+          <wp:inline distT="0" distB="0" distL="0" distR="0" wp14:anchorId="60E59AED" wp14:editId="076AE7B3">
             <wp:extent cx="182880" cy="182880"/>
             <wp:effectExtent l="0" t="0" r="0" b="0"/>
-            <wp:docPr id="11" name="Picture 11" descr="../../../../Downloads/account-settings-variant/drawable-hdpi/ic_account_settings_variant_black_48dp.png"/>
+            <wp:docPr id="7" name="Picture 7" descr="../../../../Downloads/chevron-left/drawable-hdpi/ic_chevron_left_black_48dp.png"/>
             <wp:cNvGraphicFramePr>
               <a:graphicFrameLocks xmlns:a="http://schemas.openxmlformats.org/drawingml/2006/main" noChangeAspect="1"/>
             </wp:cNvGraphicFramePr>
@@ -686,7 +742,7 @@
               <a:graphicData uri="http://schemas.openxmlformats.org/drawingml/2006/picture">
                 <pic:pic xmlns:pic="http://schemas.openxmlformats.org/drawingml/2006/picture">
                   <pic:nvPicPr>
-                    <pic:cNvPr id="0" name="Picture 10" descr="../../../../Downloads/account-settings-variant/drawable-hdpi/ic_account_settings_variant_black_48dp.png"/>
+                    <pic:cNvPr id="0" name="Picture 6" descr="../../../../Downloads/chevron-left/drawable-hdpi/ic_chevron_left_black_48dp.png"/>
                     <pic:cNvPicPr>
                       <a:picLocks noChangeAspect="1" noChangeArrowheads="1"/>
                     </pic:cNvPicPr>
@@ -724,49 +780,56 @@
         </w:drawing>
       </w:r>
     </w:p>
-    <w:p/>
     <w:p>
-      <w:pPr>
-        <w:pStyle w:val="Heading3"/>
-      </w:pPr>
-      <w:r>
-        <w:t>User Settings</w:t>
-      </w:r>
-    </w:p>
-    <w:p>
-      <w:pPr>
-        <w:rPr>
-          <w:b/>
-        </w:rPr>
-      </w:pPr>
-      <w:r>
-        <w:rPr>
-          <w:b/>
-        </w:rPr>
-        <w:t xml:space="preserve">On/Off Switch:  </w:t>
-      </w:r>
-      <w:r>
-        <w:rPr>
-          <w:b/>
-        </w:rPr>
-        <w:t xml:space="preserve">toggle-switch / toggle-switch-off </w:t>
-      </w:r>
-      <w:r>
-        <w:rPr>
-          <w:b/>
-        </w:rPr>
-        <w:t xml:space="preserve"> </w:t>
-      </w:r>
-      <w:r>
-        <w:rPr>
-          <w:b/>
+      <w:r>
+        <w:rPr>
+          <w:b/>
+        </w:rPr>
+        <w:t>Share</w:t>
+      </w:r>
+      <w:r>
+        <w:rPr>
+          <w:b/>
+        </w:rPr>
+        <w:t xml:space="preserve"> Article</w:t>
+      </w:r>
+      <w:r>
+        <w:rPr>
+          <w:b/>
+        </w:rPr>
+        <w:t>:</w:t>
+      </w:r>
+      <w:r>
+        <w:t xml:space="preserve">  </w:t>
+      </w:r>
+      <w:r>
+        <w:rPr>
+          <w:color w:val="FF0000"/>
+        </w:rPr>
+        <w:t>forward</w:t>
+      </w:r>
+      <w:r>
+        <w:rPr>
+          <w:color w:val="FF0000"/>
+        </w:rPr>
+        <w:t>-outline</w:t>
+      </w:r>
+      <w:r>
+        <w:rPr>
+          <w:color w:val="FF0000"/>
+        </w:rPr>
+        <w:t xml:space="preserve">  </w:t>
+      </w:r>
+      <w:r>
+        <w:rPr>
           <w:noProof/>
+          <w:color w:val="FF0000"/>
         </w:rPr>
         <w:drawing>
-          <wp:inline distT="0" distB="0" distL="0" distR="0" wp14:anchorId="727D2F4E" wp14:editId="0C577A38">
+          <wp:inline distT="0" distB="0" distL="0" distR="0" wp14:anchorId="1DDCC177" wp14:editId="7621C1EC">
             <wp:extent cx="182880" cy="182880"/>
             <wp:effectExtent l="0" t="0" r="0" b="0"/>
-            <wp:docPr id="12" name="Picture 12" descr="../../../../Downloads/toggle-switch/drawable-hdpi/ic_toggle_switch_black_48dp.png"/>
+            <wp:docPr id="23" name="Picture 23" descr="Design%20Images/forward-outline.png"/>
             <wp:cNvGraphicFramePr>
               <a:graphicFrameLocks xmlns:a="http://schemas.openxmlformats.org/drawingml/2006/main" noChangeAspect="1"/>
             </wp:cNvGraphicFramePr>
@@ -774,7 +837,7 @@
               <a:graphicData uri="http://schemas.openxmlformats.org/drawingml/2006/picture">
                 <pic:pic xmlns:pic="http://schemas.openxmlformats.org/drawingml/2006/picture">
                   <pic:nvPicPr>
-                    <pic:cNvPr id="0" name="Picture 11" descr="../../../../Downloads/toggle-switch/drawable-hdpi/ic_toggle_switch_black_48dp.png"/>
+                    <pic:cNvPr id="0" name="Picture 8" descr="Design%20Images/forward-outline.png"/>
                     <pic:cNvPicPr>
                       <a:picLocks noChangeAspect="1" noChangeArrowheads="1"/>
                     </pic:cNvPicPr>
@@ -813,20 +876,45 @@
       </w:r>
       <w:r>
         <w:rPr>
-          <w:b/>
-        </w:rPr>
-        <w:t xml:space="preserve">   </w:t>
-      </w:r>
-      <w:r>
-        <w:rPr>
-          <w:b/>
+          <w:color w:val="FF0000"/>
+        </w:rPr>
+        <w:t xml:space="preserve"> </w:t>
+      </w:r>
+      <w:r>
+        <w:rPr>
+          <w:color w:val="FF0000"/>
+        </w:rPr>
+        <w:t>(not part of materialdesignicons.com)</w:t>
+      </w:r>
+    </w:p>
+    <w:p>
+      <w:r>
+        <w:rPr>
+          <w:b/>
+        </w:rPr>
+        <w:t>Favorite</w:t>
+      </w:r>
+      <w:r>
+        <w:rPr>
+          <w:b/>
+        </w:rPr>
+        <w:t>:</w:t>
+      </w:r>
+      <w:r>
+        <w:t xml:space="preserve">  </w:t>
+      </w:r>
+      <w:r>
+        <w:t xml:space="preserve">star-outline / star  </w:t>
+      </w:r>
+      <w:r>
+        <w:rPr>
           <w:noProof/>
         </w:rPr>
         <w:drawing>
-          <wp:inline distT="0" distB="0" distL="0" distR="0" wp14:anchorId="5E73954C" wp14:editId="3EB28CEC">
+          <wp:inline distT="0" distB="0" distL="0" distR="0" wp14:anchorId="7CE020BE" wp14:editId="3ADE0F2B">
             <wp:extent cx="182880" cy="182880"/>
             <wp:effectExtent l="0" t="0" r="0" b="0"/>
-            <wp:docPr id="13" name="Picture 13" descr="../../../../Downloads/toggle-switch-off/drawable-hdpi/ic_toggle_switch_off_black_48dp.png"/>
+            <wp:docPr id="8" name="Picture 8" descr="../../../../Downloads/star-outline/drawable-hdpi/ic_star_outline_black_48dp.png"/>
             <wp:cNvGraphicFramePr>
               <a:graphicFrameLocks xmlns:a="http://schemas.openxmlformats.org/drawingml/2006/main" noChangeAspect="1"/>
             </wp:cNvGraphicFramePr>
@@ -834,7 +922,7 @@
               <a:graphicData uri="http://schemas.openxmlformats.org/drawingml/2006/picture">
                 <pic:pic xmlns:pic="http://schemas.openxmlformats.org/drawingml/2006/picture">
                   <pic:nvPicPr>
-                    <pic:cNvPr id="0" name="Picture 12" descr="../../../../Downloads/toggle-switch-off/drawable-hdpi/ic_toggle_switch_off_black_48dp.png"/>
+                    <pic:cNvPr id="0" name="Picture 7" descr="../../../../Downloads/star-outline/drawable-hdpi/ic_star_outline_black_48dp.png"/>
                     <pic:cNvPicPr>
                       <a:picLocks noChangeAspect="1" noChangeArrowheads="1"/>
                     </pic:cNvPicPr>
@@ -871,70 +959,18 @@
           </wp:inline>
         </w:drawing>
       </w:r>
-    </w:p>
-    <w:p>
-      <w:pPr>
-        <w:rPr>
-          <w:b/>
-        </w:rPr>
-      </w:pPr>
-    </w:p>
-    <w:p>
-      <w:pPr>
-        <w:pStyle w:val="Heading3"/>
-      </w:pPr>
-      <w:r>
-        <w:t>Circumvention</w:t>
-      </w:r>
-    </w:p>
-    <w:p>
-      <w:r>
-        <w:t>These icons are homegrown</w:t>
-      </w:r>
-    </w:p>
-    <w:p>
-      <w:bookmarkStart w:id="0" w:name="_GoBack"/>
-      <w:bookmarkEnd w:id="0"/>
-    </w:p>
-    <w:p>
-      <w:pPr>
-        <w:rPr>
-          <w:b/>
-        </w:rPr>
-      </w:pPr>
-      <w:r>
-        <w:rPr>
-          <w:b/>
-        </w:rPr>
-        <w:t>On</w:t>
-      </w:r>
-      <w:r>
-        <w:rPr>
-          <w:b/>
-        </w:rPr>
-        <w:t xml:space="preserve"> Indicators:</w:t>
-      </w:r>
-      <w:r>
-        <w:rPr>
-          <w:b/>
-        </w:rPr>
-        <w:t xml:space="preserve"> </w:t>
-      </w:r>
-      <w:r>
-        <w:t>Variation 1 (green)</w:t>
-      </w:r>
-      <w:r>
-        <w:t xml:space="preserve"> </w:t>
+      <w:r>
+        <w:t xml:space="preserve">  </w:t>
       </w:r>
       <w:r>
         <w:rPr>
           <w:noProof/>
         </w:rPr>
         <w:drawing>
-          <wp:inline distT="0" distB="0" distL="0" distR="0" wp14:anchorId="46E9B64C" wp14:editId="07CA219B">
+          <wp:inline distT="0" distB="0" distL="0" distR="0" wp14:anchorId="1AFE8608" wp14:editId="6D5EF511">
             <wp:extent cx="182880" cy="182880"/>
             <wp:effectExtent l="0" t="0" r="0" b="0"/>
-            <wp:docPr id="14" name="Picture 14" descr="Design%20Exports/Circumvention%20On%201.png"/>
+            <wp:docPr id="9" name="Picture 9" descr="../../../../Downloads/star/drawable-hdpi/ic_star_black_48dp.png"/>
             <wp:cNvGraphicFramePr>
               <a:graphicFrameLocks xmlns:a="http://schemas.openxmlformats.org/drawingml/2006/main" noChangeAspect="1"/>
             </wp:cNvGraphicFramePr>
@@ -942,7 +978,7 @@
               <a:graphicData uri="http://schemas.openxmlformats.org/drawingml/2006/picture">
                 <pic:pic xmlns:pic="http://schemas.openxmlformats.org/drawingml/2006/picture">
                   <pic:nvPicPr>
-                    <pic:cNvPr id="0" name="Picture 3" descr="Design%20Exports/Circumvention%20On%201.png"/>
+                    <pic:cNvPr id="0" name="Picture 8" descr="../../../../Downloads/star/drawable-hdpi/ic_star_black_48dp.png"/>
                     <pic:cNvPicPr>
                       <a:picLocks noChangeAspect="1" noChangeArrowheads="1"/>
                     </pic:cNvPicPr>
@@ -979,30 +1015,44 @@
           </wp:inline>
         </w:drawing>
       </w:r>
-      <w:r>
-        <w:t xml:space="preserve"> </w:t>
-      </w:r>
-      <w:r>
-        <w:t>V</w:t>
-      </w:r>
-      <w:r>
-        <w:t>ariation</w:t>
-      </w:r>
-      <w:r>
-        <w:t xml:space="preserve"> 2 (blue)</w:t>
-      </w:r>
-      <w:r>
-        <w:t xml:space="preserve"> </w:t>
+    </w:p>
+    <w:p>
+      <w:r>
+        <w:rPr>
+          <w:b/>
+        </w:rPr>
+        <w:t>Download</w:t>
+      </w:r>
+      <w:r>
+        <w:rPr>
+          <w:b/>
+        </w:rPr>
+        <w:t xml:space="preserve"> Article</w:t>
+      </w:r>
+      <w:r>
+        <w:rPr>
+          <w:b/>
+        </w:rPr>
+        <w:t>:</w:t>
+      </w:r>
+      <w:r>
+        <w:t xml:space="preserve">  </w:t>
+      </w:r>
+      <w:r>
+        <w:rPr>
+          <w:color w:val="FF0000"/>
+        </w:rPr>
+        <w:t xml:space="preserve">download-outline  </w:t>
       </w:r>
       <w:r>
         <w:rPr>
           <w:noProof/>
         </w:rPr>
         <w:drawing>
-          <wp:inline distT="0" distB="0" distL="0" distR="0" wp14:anchorId="6C31D05C" wp14:editId="72D03DD5">
+          <wp:inline distT="0" distB="0" distL="0" distR="0" wp14:anchorId="25C6E04B" wp14:editId="242F85C1">
             <wp:extent cx="182880" cy="182880"/>
             <wp:effectExtent l="0" t="0" r="0" b="0"/>
-            <wp:docPr id="2" name="Picture 2" descr="Design%20Exports/Circumvention%20On.png"/>
+            <wp:docPr id="22" name="Picture 22" descr="Design%20Images/download-outline.png"/>
             <wp:cNvGraphicFramePr>
               <a:graphicFrameLocks xmlns:a="http://schemas.openxmlformats.org/drawingml/2006/main" noChangeAspect="1"/>
             </wp:cNvGraphicFramePr>
@@ -1010,7 +1060,7 @@
               <a:graphicData uri="http://schemas.openxmlformats.org/drawingml/2006/picture">
                 <pic:pic xmlns:pic="http://schemas.openxmlformats.org/drawingml/2006/picture">
                   <pic:nvPicPr>
-                    <pic:cNvPr id="0" name="Picture 1" descr="Design%20Exports/Circumvention%20On.png"/>
+                    <pic:cNvPr id="0" name="Picture 7" descr="Design%20Images/download-outline.png"/>
                     <pic:cNvPicPr>
                       <a:picLocks noChangeAspect="1" noChangeArrowheads="1"/>
                     </pic:cNvPicPr>
@@ -1049,9 +1099,15 @@
       </w:r>
       <w:r>
         <w:rPr>
-          <w:b/>
-        </w:rPr>
-        <w:t xml:space="preserve">  </w:t>
+          <w:color w:val="FF0000"/>
+        </w:rPr>
+        <w:t xml:space="preserve"> (not pa</w:t>
+      </w:r>
+      <w:r>
+        <w:rPr>
+          <w:color w:val="FF0000"/>
+        </w:rPr>
+        <w:t>rt of materialdesignicons.com)</w:t>
       </w:r>
     </w:p>
     <w:p>
@@ -1064,21 +1120,23 @@
         <w:rPr>
           <w:b/>
         </w:rPr>
-        <w:t xml:space="preserve">Off Indicators:  </w:t>
-      </w:r>
-      <w:r>
-        <w:t xml:space="preserve">Variation 1 </w:t>
-      </w:r>
-      <w:r>
-        <w:rPr>
-          <w:b/>
+        <w:t>User Settings</w:t>
+      </w:r>
+      <w:r>
+        <w:t>:</w:t>
+      </w:r>
+      <w:r>
+        <w:t xml:space="preserve">  account-outline  </w:t>
+      </w:r>
+      <w:r>
+        <w:rPr>
           <w:noProof/>
         </w:rPr>
         <w:drawing>
-          <wp:inline distT="0" distB="0" distL="0" distR="0" wp14:anchorId="5F9AD08A" wp14:editId="670A7E7B">
+          <wp:inline distT="0" distB="0" distL="0" distR="0" wp14:anchorId="25E042CE" wp14:editId="276FA0FE">
             <wp:extent cx="182880" cy="182880"/>
             <wp:effectExtent l="0" t="0" r="0" b="0"/>
-            <wp:docPr id="3" name="Picture 3" descr="Design%20Exports/Circumvention%20Off.png"/>
+            <wp:docPr id="26" name="Picture 26" descr="Design%20Images/account-outline.png"/>
             <wp:cNvGraphicFramePr>
               <a:graphicFrameLocks xmlns:a="http://schemas.openxmlformats.org/drawingml/2006/main" noChangeAspect="1"/>
             </wp:cNvGraphicFramePr>
@@ -1086,7 +1144,95 @@
               <a:graphicData uri="http://schemas.openxmlformats.org/drawingml/2006/picture">
                 <pic:pic xmlns:pic="http://schemas.openxmlformats.org/drawingml/2006/picture">
                   <pic:nvPicPr>
-                    <pic:cNvPr id="0" name="Picture 2" descr="Design%20Exports/Circumvention%20Off.png"/>
+                    <pic:cNvPr id="0" name="Picture 4" descr="Design%20Images/account-outline.png"/>
+                    <pic:cNvPicPr>
+                      <a:picLocks noChangeAspect="1" noChangeArrowheads="1"/>
+                    </pic:cNvPicPr>
+                  </pic:nvPicPr>
+                  <pic:blipFill>
+                    <a:blip r:embed="rId15" cstate="print">
+                      <a:extLst>
+                        <a:ext uri="{28A0092B-C50C-407E-A947-70E740481C1C}">
+                          <a14:useLocalDpi xmlns:a14="http://schemas.microsoft.com/office/drawing/2010/main" val="0"/>
+                        </a:ext>
+                      </a:extLst>
+                    </a:blip>
+                    <a:srcRect/>
+                    <a:stretch>
+                      <a:fillRect/>
+                    </a:stretch>
+                  </pic:blipFill>
+                  <pic:spPr bwMode="auto">
+                    <a:xfrm>
+                      <a:off x="0" y="0"/>
+                      <a:ext cx="182880" cy="182880"/>
+                    </a:xfrm>
+                    <a:prstGeom prst="rect">
+                      <a:avLst/>
+                    </a:prstGeom>
+                    <a:noFill/>
+                    <a:ln>
+                      <a:noFill/>
+                    </a:ln>
+                  </pic:spPr>
+                </pic:pic>
+              </a:graphicData>
+            </a:graphic>
+          </wp:inline>
+        </w:drawing>
+      </w:r>
+    </w:p>
+    <w:p/>
+    <w:p>
+      <w:pPr>
+        <w:pStyle w:val="Heading3"/>
+      </w:pPr>
+      <w:r>
+        <w:t>User Settings</w:t>
+      </w:r>
+    </w:p>
+    <w:p>
+      <w:pPr>
+        <w:rPr>
+          <w:b/>
+        </w:rPr>
+      </w:pPr>
+      <w:r>
+        <w:rPr>
+          <w:b/>
+        </w:rPr>
+        <w:t xml:space="preserve">On/Off Switch:  </w:t>
+      </w:r>
+      <w:r>
+        <w:rPr>
+          <w:b/>
+        </w:rPr>
+        <w:t xml:space="preserve">toggle-switch / toggle-switch-off </w:t>
+      </w:r>
+      <w:r>
+        <w:rPr>
+          <w:b/>
+        </w:rPr>
+        <w:t xml:space="preserve"> </w:t>
+      </w:r>
+      <w:r>
+        <w:rPr>
+          <w:b/>
+          <w:noProof/>
+        </w:rPr>
+        <w:drawing>
+          <wp:inline distT="0" distB="0" distL="0" distR="0" wp14:anchorId="727D2F4E" wp14:editId="0C577A38">
+            <wp:extent cx="182880" cy="182880"/>
+            <wp:effectExtent l="0" t="0" r="0" b="0"/>
+            <wp:docPr id="12" name="Picture 12" descr="../../../../Downloads/toggle-switch/drawable-hdpi/ic_toggle_switch_black_48dp.png"/>
+            <wp:cNvGraphicFramePr>
+              <a:graphicFrameLocks xmlns:a="http://schemas.openxmlformats.org/drawingml/2006/main" noChangeAspect="1"/>
+            </wp:cNvGraphicFramePr>
+            <a:graphic xmlns:a="http://schemas.openxmlformats.org/drawingml/2006/main">
+              <a:graphicData uri="http://schemas.openxmlformats.org/drawingml/2006/picture">
+                <pic:pic xmlns:pic="http://schemas.openxmlformats.org/drawingml/2006/picture">
+                  <pic:nvPicPr>
+                    <pic:cNvPr id="0" name="Picture 11" descr="../../../../Downloads/toggle-switch/drawable-hdpi/ic_toggle_switch_black_48dp.png"/>
                     <pic:cNvPicPr>
                       <a:picLocks noChangeAspect="1" noChangeArrowheads="1"/>
                     </pic:cNvPicPr>
@@ -1127,16 +1273,7 @@
         <w:rPr>
           <w:b/>
         </w:rPr>
-        <w:t xml:space="preserve">  </w:t>
-      </w:r>
-      <w:r>
-        <w:t>V</w:t>
-      </w:r>
-      <w:r>
-        <w:t>ariation</w:t>
-      </w:r>
-      <w:r>
-        <w:t xml:space="preserve"> 2 </w:t>
+        <w:t xml:space="preserve">   </w:t>
       </w:r>
       <w:r>
         <w:rPr>
@@ -1144,10 +1281,10 @@
           <w:noProof/>
         </w:rPr>
         <w:drawing>
-          <wp:inline distT="0" distB="0" distL="0" distR="0" wp14:anchorId="6748B9C5" wp14:editId="0954B8E0">
+          <wp:inline distT="0" distB="0" distL="0" distR="0" wp14:anchorId="5E73954C" wp14:editId="3EB28CEC">
             <wp:extent cx="182880" cy="182880"/>
             <wp:effectExtent l="0" t="0" r="0" b="0"/>
-            <wp:docPr id="15" name="Picture 15" descr="Design%20Exports/Circumvention%20Off%202.png"/>
+            <wp:docPr id="13" name="Picture 13" descr="../../../../Downloads/toggle-switch-off/drawable-hdpi/ic_toggle_switch_off_black_48dp.png"/>
             <wp:cNvGraphicFramePr>
               <a:graphicFrameLocks xmlns:a="http://schemas.openxmlformats.org/drawingml/2006/main" noChangeAspect="1"/>
             </wp:cNvGraphicFramePr>
@@ -1155,7 +1292,7 @@
               <a:graphicData uri="http://schemas.openxmlformats.org/drawingml/2006/picture">
                 <pic:pic xmlns:pic="http://schemas.openxmlformats.org/drawingml/2006/picture">
                   <pic:nvPicPr>
-                    <pic:cNvPr id="0" name="Picture 4" descr="Design%20Exports/Circumvention%20Off%202.png"/>
+                    <pic:cNvPr id="0" name="Picture 12" descr="../../../../Downloads/toggle-switch-off/drawable-hdpi/ic_toggle_switch_off_black_48dp.png"/>
                     <pic:cNvPicPr>
                       <a:picLocks noChangeAspect="1" noChangeArrowheads="1"/>
                     </pic:cNvPicPr>
@@ -1202,40 +1339,368 @@
     </w:p>
     <w:p>
       <w:pPr>
-        <w:pStyle w:val="Heading2"/>
-      </w:pPr>
-      <w:r>
-        <w:t>Color Palette</w:t>
+        <w:pStyle w:val="Heading3"/>
+      </w:pPr>
+      <w:r>
+        <w:t>Circumvention</w:t>
       </w:r>
     </w:p>
     <w:p>
       <w:r>
-        <w:t>The color palette is based on the colors in the VOA logo.</w:t>
-      </w:r>
-      <w:r>
-        <w:t xml:space="preserve"> We’ll depend largely on photos in the newsfeed to “color” the app. As such, we’ll use </w:t>
-      </w:r>
-      <w:r>
-        <w:t xml:space="preserve">simple </w:t>
-      </w:r>
-      <w:r>
-        <w:t>variations on the red, blue, black/grey from the logo.</w:t>
+        <w:t>These icons are homegrown</w:t>
       </w:r>
     </w:p>
     <w:p/>
     <w:p>
-      <w:r>
-        <w:t>I will update this as we develop the design further.</w:t>
+      <w:pPr>
+        <w:rPr>
+          <w:b/>
+        </w:rPr>
+      </w:pPr>
+      <w:r>
+        <w:rPr>
+          <w:b/>
+        </w:rPr>
+        <w:t>On</w:t>
+      </w:r>
+      <w:r>
+        <w:rPr>
+          <w:b/>
+        </w:rPr>
+        <w:t xml:space="preserve"> Indicators:</w:t>
+      </w:r>
+      <w:r>
+        <w:rPr>
+          <w:b/>
+        </w:rPr>
+        <w:t xml:space="preserve"> </w:t>
+      </w:r>
+      <w:r>
+        <w:t>Variation 1 (green)</w:t>
+      </w:r>
+      <w:r>
+        <w:t xml:space="preserve"> </w:t>
+      </w:r>
+      <w:r>
+        <w:rPr>
+          <w:noProof/>
+        </w:rPr>
+        <w:drawing>
+          <wp:inline distT="0" distB="0" distL="0" distR="0" wp14:anchorId="46E9B64C" wp14:editId="07CA219B">
+            <wp:extent cx="182880" cy="182880"/>
+            <wp:effectExtent l="0" t="0" r="0" b="0"/>
+            <wp:docPr id="14" name="Picture 14" descr="Design%20Exports/Circumvention%20On%201.png"/>
+            <wp:cNvGraphicFramePr>
+              <a:graphicFrameLocks xmlns:a="http://schemas.openxmlformats.org/drawingml/2006/main" noChangeAspect="1"/>
+            </wp:cNvGraphicFramePr>
+            <a:graphic xmlns:a="http://schemas.openxmlformats.org/drawingml/2006/main">
+              <a:graphicData uri="http://schemas.openxmlformats.org/drawingml/2006/picture">
+                <pic:pic xmlns:pic="http://schemas.openxmlformats.org/drawingml/2006/picture">
+                  <pic:nvPicPr>
+                    <pic:cNvPr id="0" name="Picture 3" descr="Design%20Exports/Circumvention%20On%201.png"/>
+                    <pic:cNvPicPr>
+                      <a:picLocks noChangeAspect="1" noChangeArrowheads="1"/>
+                    </pic:cNvPicPr>
+                  </pic:nvPicPr>
+                  <pic:blipFill>
+                    <a:blip r:embed="rId25" cstate="print">
+                      <a:extLst>
+                        <a:ext uri="{28A0092B-C50C-407E-A947-70E740481C1C}">
+                          <a14:useLocalDpi xmlns:a14="http://schemas.microsoft.com/office/drawing/2010/main" val="0"/>
+                        </a:ext>
+                      </a:extLst>
+                    </a:blip>
+                    <a:srcRect/>
+                    <a:stretch>
+                      <a:fillRect/>
+                    </a:stretch>
+                  </pic:blipFill>
+                  <pic:spPr bwMode="auto">
+                    <a:xfrm>
+                      <a:off x="0" y="0"/>
+                      <a:ext cx="182880" cy="182880"/>
+                    </a:xfrm>
+                    <a:prstGeom prst="rect">
+                      <a:avLst/>
+                    </a:prstGeom>
+                    <a:noFill/>
+                    <a:ln>
+                      <a:noFill/>
+                    </a:ln>
+                  </pic:spPr>
+                </pic:pic>
+              </a:graphicData>
+            </a:graphic>
+          </wp:inline>
+        </w:drawing>
+      </w:r>
+      <w:r>
+        <w:t xml:space="preserve"> </w:t>
+      </w:r>
+      <w:r>
+        <w:t>V</w:t>
+      </w:r>
+      <w:r>
+        <w:t>ariation</w:t>
+      </w:r>
+      <w:r>
+        <w:t xml:space="preserve"> 2 (blue)</w:t>
+      </w:r>
+      <w:r>
+        <w:t xml:space="preserve"> </w:t>
+      </w:r>
+      <w:r>
+        <w:rPr>
+          <w:noProof/>
+        </w:rPr>
+        <w:drawing>
+          <wp:inline distT="0" distB="0" distL="0" distR="0" wp14:anchorId="6C31D05C" wp14:editId="72D03DD5">
+            <wp:extent cx="182880" cy="182880"/>
+            <wp:effectExtent l="0" t="0" r="0" b="0"/>
+            <wp:docPr id="2" name="Picture 2" descr="Design%20Exports/Circumvention%20On.png"/>
+            <wp:cNvGraphicFramePr>
+              <a:graphicFrameLocks xmlns:a="http://schemas.openxmlformats.org/drawingml/2006/main" noChangeAspect="1"/>
+            </wp:cNvGraphicFramePr>
+            <a:graphic xmlns:a="http://schemas.openxmlformats.org/drawingml/2006/main">
+              <a:graphicData uri="http://schemas.openxmlformats.org/drawingml/2006/picture">
+                <pic:pic xmlns:pic="http://schemas.openxmlformats.org/drawingml/2006/picture">
+                  <pic:nvPicPr>
+                    <pic:cNvPr id="0" name="Picture 1" descr="Design%20Exports/Circumvention%20On.png"/>
+                    <pic:cNvPicPr>
+                      <a:picLocks noChangeAspect="1" noChangeArrowheads="1"/>
+                    </pic:cNvPicPr>
+                  </pic:nvPicPr>
+                  <pic:blipFill>
+                    <a:blip r:embed="rId26" cstate="print">
+                      <a:extLst>
+                        <a:ext uri="{28A0092B-C50C-407E-A947-70E740481C1C}">
+                          <a14:useLocalDpi xmlns:a14="http://schemas.microsoft.com/office/drawing/2010/main" val="0"/>
+                        </a:ext>
+                      </a:extLst>
+                    </a:blip>
+                    <a:srcRect/>
+                    <a:stretch>
+                      <a:fillRect/>
+                    </a:stretch>
+                  </pic:blipFill>
+                  <pic:spPr bwMode="auto">
+                    <a:xfrm>
+                      <a:off x="0" y="0"/>
+                      <a:ext cx="182880" cy="182880"/>
+                    </a:xfrm>
+                    <a:prstGeom prst="rect">
+                      <a:avLst/>
+                    </a:prstGeom>
+                    <a:noFill/>
+                    <a:ln>
+                      <a:noFill/>
+                    </a:ln>
+                  </pic:spPr>
+                </pic:pic>
+              </a:graphicData>
+            </a:graphic>
+          </wp:inline>
+        </w:drawing>
+      </w:r>
+      <w:r>
+        <w:rPr>
+          <w:b/>
+        </w:rPr>
+        <w:t xml:space="preserve">  </w:t>
+      </w:r>
+    </w:p>
+    <w:p>
+      <w:pPr>
+        <w:rPr>
+          <w:b/>
+        </w:rPr>
+      </w:pPr>
+      <w:r>
+        <w:rPr>
+          <w:b/>
+        </w:rPr>
+        <w:t xml:space="preserve">Off Indicators:  </w:t>
+      </w:r>
+      <w:r>
+        <w:t xml:space="preserve">Variation 1 </w:t>
+      </w:r>
+      <w:r>
+        <w:rPr>
+          <w:b/>
+          <w:noProof/>
+        </w:rPr>
+        <w:drawing>
+          <wp:inline distT="0" distB="0" distL="0" distR="0" wp14:anchorId="5F9AD08A" wp14:editId="670A7E7B">
+            <wp:extent cx="182880" cy="182880"/>
+            <wp:effectExtent l="0" t="0" r="0" b="0"/>
+            <wp:docPr id="3" name="Picture 3" descr="Design%20Exports/Circumvention%20Off.png"/>
+            <wp:cNvGraphicFramePr>
+              <a:graphicFrameLocks xmlns:a="http://schemas.openxmlformats.org/drawingml/2006/main" noChangeAspect="1"/>
+            </wp:cNvGraphicFramePr>
+            <a:graphic xmlns:a="http://schemas.openxmlformats.org/drawingml/2006/main">
+              <a:graphicData uri="http://schemas.openxmlformats.org/drawingml/2006/picture">
+                <pic:pic xmlns:pic="http://schemas.openxmlformats.org/drawingml/2006/picture">
+                  <pic:nvPicPr>
+                    <pic:cNvPr id="0" name="Picture 2" descr="Design%20Exports/Circumvention%20Off.png"/>
+                    <pic:cNvPicPr>
+                      <a:picLocks noChangeAspect="1" noChangeArrowheads="1"/>
+                    </pic:cNvPicPr>
+                  </pic:nvPicPr>
+                  <pic:blipFill>
+                    <a:blip r:embed="rId27" cstate="print">
+                      <a:extLst>
+                        <a:ext uri="{28A0092B-C50C-407E-A947-70E740481C1C}">
+                          <a14:useLocalDpi xmlns:a14="http://schemas.microsoft.com/office/drawing/2010/main" val="0"/>
+                        </a:ext>
+                      </a:extLst>
+                    </a:blip>
+                    <a:srcRect/>
+                    <a:stretch>
+                      <a:fillRect/>
+                    </a:stretch>
+                  </pic:blipFill>
+                  <pic:spPr bwMode="auto">
+                    <a:xfrm>
+                      <a:off x="0" y="0"/>
+                      <a:ext cx="182880" cy="182880"/>
+                    </a:xfrm>
+                    <a:prstGeom prst="rect">
+                      <a:avLst/>
+                    </a:prstGeom>
+                    <a:noFill/>
+                    <a:ln>
+                      <a:noFill/>
+                    </a:ln>
+                  </pic:spPr>
+                </pic:pic>
+              </a:graphicData>
+            </a:graphic>
+          </wp:inline>
+        </w:drawing>
+      </w:r>
+      <w:r>
+        <w:rPr>
+          <w:b/>
+        </w:rPr>
+        <w:t xml:space="preserve">  </w:t>
+      </w:r>
+      <w:r>
+        <w:t>V</w:t>
+      </w:r>
+      <w:r>
+        <w:t>ariation</w:t>
+      </w:r>
+      <w:r>
+        <w:t xml:space="preserve"> 2 </w:t>
+      </w:r>
+      <w:r>
+        <w:rPr>
+          <w:b/>
+          <w:noProof/>
+        </w:rPr>
+        <w:drawing>
+          <wp:inline distT="0" distB="0" distL="0" distR="0" wp14:anchorId="6748B9C5" wp14:editId="0954B8E0">
+            <wp:extent cx="182880" cy="182880"/>
+            <wp:effectExtent l="0" t="0" r="0" b="0"/>
+            <wp:docPr id="15" name="Picture 15" descr="Design%20Exports/Circumvention%20Off%202.png"/>
+            <wp:cNvGraphicFramePr>
+              <a:graphicFrameLocks xmlns:a="http://schemas.openxmlformats.org/drawingml/2006/main" noChangeAspect="1"/>
+            </wp:cNvGraphicFramePr>
+            <a:graphic xmlns:a="http://schemas.openxmlformats.org/drawingml/2006/main">
+              <a:graphicData uri="http://schemas.openxmlformats.org/drawingml/2006/picture">
+                <pic:pic xmlns:pic="http://schemas.openxmlformats.org/drawingml/2006/picture">
+                  <pic:nvPicPr>
+                    <pic:cNvPr id="0" name="Picture 4" descr="Design%20Exports/Circumvention%20Off%202.png"/>
+                    <pic:cNvPicPr>
+                      <a:picLocks noChangeAspect="1" noChangeArrowheads="1"/>
+                    </pic:cNvPicPr>
+                  </pic:nvPicPr>
+                  <pic:blipFill>
+                    <a:blip r:embed="rId28" cstate="print">
+                      <a:extLst>
+                        <a:ext uri="{28A0092B-C50C-407E-A947-70E740481C1C}">
+                          <a14:useLocalDpi xmlns:a14="http://schemas.microsoft.com/office/drawing/2010/main" val="0"/>
+                        </a:ext>
+                      </a:extLst>
+                    </a:blip>
+                    <a:srcRect/>
+                    <a:stretch>
+                      <a:fillRect/>
+                    </a:stretch>
+                  </pic:blipFill>
+                  <pic:spPr bwMode="auto">
+                    <a:xfrm>
+                      <a:off x="0" y="0"/>
+                      <a:ext cx="182880" cy="182880"/>
+                    </a:xfrm>
+                    <a:prstGeom prst="rect">
+                      <a:avLst/>
+                    </a:prstGeom>
+                    <a:noFill/>
+                    <a:ln>
+                      <a:noFill/>
+                    </a:ln>
+                  </pic:spPr>
+                </pic:pic>
+              </a:graphicData>
+            </a:graphic>
+          </wp:inline>
+        </w:drawing>
+      </w:r>
+    </w:p>
+    <w:p>
+      <w:pPr>
+        <w:rPr>
+          <w:b/>
+        </w:rPr>
+      </w:pPr>
+    </w:p>
+    <w:p>
+      <w:pPr>
+        <w:pStyle w:val="Heading2"/>
+      </w:pPr>
+      <w:r>
+        <w:lastRenderedPageBreak/>
+        <w:t>Color Palette</w:t>
+      </w:r>
+    </w:p>
+    <w:p>
+      <w:r>
+        <w:t>The color palette is based on the colors in the VOA logo.</w:t>
+      </w:r>
+      <w:r>
+        <w:t xml:space="preserve"> We’ll depend largely on photos in the newsfeed to “color” the app. As such, we’ll use </w:t>
+      </w:r>
+      <w:r>
+        <w:t xml:space="preserve">simple </w:t>
+      </w:r>
+      <w:r>
+        <w:t>variations on the red, blue, black/grey from the logo.</w:t>
       </w:r>
     </w:p>
     <w:p/>
     <w:p>
       <w:r>
+        <w:t>I will update this as we develop the design further.</w:t>
+      </w:r>
+    </w:p>
+    <w:p/>
+    <w:p>
+      <w:r>
         <w:rPr>
           <w:b/>
           <w:color w:val="F35959"/>
         </w:rPr>
-        <w:t>Red</w:t>
+        <w:t>Re</w:t>
+      </w:r>
+      <w:bookmarkStart w:id="0" w:name="_GoBack"/>
+      <w:bookmarkEnd w:id="0"/>
+      <w:r>
+        <w:rPr>
+          <w:b/>
+          <w:color w:val="F35959"/>
+        </w:rPr>
+        <w:t>d</w:t>
       </w:r>
       <w:r>
         <w:rPr>
@@ -1291,8 +1756,29 @@
         <w:t>1  G:98  B:177</w:t>
       </w:r>
     </w:p>
+    <w:p>
+      <w:r>
+        <w:rPr>
+          <w:b/>
+          <w:color w:val="9B9B9B"/>
+        </w:rPr>
+        <w:t>Dark Grey:</w:t>
+      </w:r>
+      <w:r>
+        <w:t xml:space="preserve">  </w:t>
+      </w:r>
+      <w:r>
+        <w:t>9B9B9B</w:t>
+      </w:r>
+      <w:r>
+        <w:t xml:space="preserve">  </w:t>
+      </w:r>
+      <w:r>
+        <w:t>R:155  G:155  B:155</w:t>
+      </w:r>
+    </w:p>
     <w:sectPr>
-      <w:headerReference w:type="default" r:id="rId25"/>
+      <w:headerReference w:type="default" r:id="rId29"/>
       <w:pgSz w:w="12240" w:h="15840"/>
       <w:pgMar w:top="1440" w:right="1440" w:bottom="1440" w:left="1440" w:header="720" w:footer="720" w:gutter="0"/>
       <w:cols w:space="720"/>

</xml_diff>